<commit_message>
040125 EOD finished 4 integrations
</commit_message>
<xml_diff>
--- a/Daily Activity/2024/DEC/KT Documentation MAIN/Purchase Order/NGERP_Purchase_Management_NTA Payment AP.docx
+++ b/Daily Activity/2024/DEC/KT Documentation MAIN/Purchase Order/NGERP_Purchase_Management_NTA Payment AP.docx
@@ -90,9 +90,9 @@
               <w:pStyle w:val="TableContents"/>
               <w:widowControl w:val="false"/>
               <w:rPr>
-                <w:b/>
-                <w:b/>
-                <w:bCs/>
+                <w:rFonts w:ascii="arial" w:hAnsi="arial"/>
+                <w:sz w:val="18"/>
+                <w:szCs w:val="18"/>
               </w:rPr>
             </w:pPr>
             <w:r>
@@ -153,9 +153,9 @@
               <w:pStyle w:val="TableContents"/>
               <w:widowControl w:val="false"/>
               <w:rPr>
-                <w:b/>
-                <w:b/>
-                <w:bCs/>
+                <w:rFonts w:ascii="arial" w:hAnsi="arial"/>
+                <w:sz w:val="18"/>
+                <w:szCs w:val="18"/>
               </w:rPr>
             </w:pPr>
             <w:r>
@@ -216,9 +216,9 @@
               <w:pStyle w:val="TableContents"/>
               <w:widowControl w:val="false"/>
               <w:rPr>
-                <w:b/>
-                <w:b/>
-                <w:bCs/>
+                <w:rFonts w:ascii="arial" w:hAnsi="arial"/>
+                <w:sz w:val="18"/>
+                <w:szCs w:val="18"/>
               </w:rPr>
             </w:pPr>
             <w:r>
@@ -445,40 +445,16 @@
           <w:sz w:val="18"/>
           <w:szCs w:val="18"/>
         </w:rPr>
-      </w:r>
-    </w:p>
-    <w:p>
-      <w:pPr>
-        <w:pStyle w:val="Normal"/>
-        <w:bidi w:val="0"/>
-        <w:jc w:val="left"/>
-        <w:rPr>
-          <w:rFonts w:ascii="arial" w:hAnsi="arial"/>
-          <w:b/>
-          <w:b/>
-          <w:bCs/>
-          <w:sz w:val="18"/>
-          <w:szCs w:val="18"/>
-        </w:rPr>
-      </w:pPr>
-      <w:r>
-        <w:rPr>
-          <w:rFonts w:ascii="arial" w:hAnsi="arial"/>
-          <w:b/>
-          <w:bCs/>
-          <w:sz w:val="18"/>
-          <w:szCs w:val="18"/>
-        </w:rPr>
         <w:drawing>
           <wp:anchor behindDoc="0" distT="0" distB="0" distL="0" distR="0" simplePos="0" locked="0" layoutInCell="0" allowOverlap="1" relativeHeight="2">
             <wp:simplePos x="0" y="0"/>
             <wp:positionH relativeFrom="column">
-              <wp:align>center</wp:align>
+              <wp:posOffset>1475740</wp:posOffset>
             </wp:positionH>
             <wp:positionV relativeFrom="paragraph">
-              <wp:posOffset>635</wp:posOffset>
+              <wp:posOffset>6350</wp:posOffset>
             </wp:positionV>
-            <wp:extent cx="4318000" cy="6743065"/>
+            <wp:extent cx="3355340" cy="7319645"/>
             <wp:effectExtent l="0" t="0" r="0" b="0"/>
             <wp:wrapSquare wrapText="largest"/>
             <wp:docPr id="1" name="Image1" descr=""/>
@@ -503,7 +479,7 @@
                   <pic:spPr bwMode="auto">
                     <a:xfrm>
                       <a:off x="0" y="0"/>
-                      <a:ext cx="4318000" cy="6743065"/>
+                      <a:ext cx="3355340" cy="7319645"/>
                     </a:xfrm>
                     <a:prstGeom prst="rect">
                       <a:avLst/>
@@ -1723,87 +1699,135 @@
         <w:jc w:val="left"/>
         <w:rPr>
           <w:rFonts w:ascii="arial" w:hAnsi="arial"/>
-          <w:sz w:val="18"/>
-          <w:szCs w:val="18"/>
-        </w:rPr>
-      </w:pPr>
-      <w:r>
-        <w:rPr>
-          <w:rFonts w:ascii="arial" w:hAnsi="arial"/>
-          <w:sz w:val="18"/>
-          <w:szCs w:val="18"/>
-        </w:rPr>
-      </w:r>
-    </w:p>
-    <w:p>
-      <w:pPr>
-        <w:pStyle w:val="Normal"/>
-        <w:bidi w:val="0"/>
-        <w:jc w:val="left"/>
-        <w:rPr>
-          <w:b/>
-          <w:b/>
-          <w:bCs/>
-        </w:rPr>
-      </w:pPr>
-      <w:r>
-        <w:rPr>
-          <w:b/>
-          <w:bCs/>
-        </w:rPr>
-      </w:r>
-    </w:p>
-    <w:p>
-      <w:pPr>
-        <w:pStyle w:val="Normal"/>
-        <w:bidi w:val="0"/>
-        <w:jc w:val="left"/>
-        <w:rPr>
-          <w:b/>
-          <w:b/>
-          <w:bCs/>
-        </w:rPr>
-      </w:pPr>
-      <w:r>
-        <w:rPr>
-          <w:b/>
-          <w:bCs/>
-        </w:rPr>
-      </w:r>
-    </w:p>
-    <w:p>
-      <w:pPr>
-        <w:pStyle w:val="Normal"/>
-        <w:bidi w:val="0"/>
-        <w:jc w:val="left"/>
-        <w:rPr>
-          <w:b/>
-          <w:b/>
-          <w:bCs/>
-        </w:rPr>
-      </w:pPr>
-      <w:r>
-        <w:rPr>
-          <w:b/>
-          <w:bCs/>
-        </w:rPr>
-      </w:r>
-    </w:p>
-    <w:p>
-      <w:pPr>
-        <w:pStyle w:val="Normal"/>
-        <w:bidi w:val="0"/>
-        <w:jc w:val="left"/>
-        <w:rPr>
-          <w:b/>
-          <w:b/>
-          <w:bCs/>
-        </w:rPr>
-      </w:pPr>
-      <w:r>
-        <w:rPr>
-          <w:b/>
-          <w:bCs/>
+          <w:b/>
+          <w:b/>
+          <w:bCs/>
+          <w:sz w:val="18"/>
+          <w:szCs w:val="18"/>
+        </w:rPr>
+      </w:pPr>
+      <w:r>
+        <w:rPr>
+          <w:rFonts w:ascii="arial" w:hAnsi="arial"/>
+          <w:b/>
+          <w:bCs/>
+          <w:sz w:val="18"/>
+          <w:szCs w:val="18"/>
+        </w:rPr>
+      </w:r>
+    </w:p>
+    <w:p>
+      <w:pPr>
+        <w:pStyle w:val="Normal"/>
+        <w:bidi w:val="0"/>
+        <w:jc w:val="left"/>
+        <w:rPr>
+          <w:rFonts w:ascii="arial" w:hAnsi="arial"/>
+          <w:sz w:val="18"/>
+          <w:szCs w:val="18"/>
+        </w:rPr>
+      </w:pPr>
+      <w:r>
+        <w:rPr>
+          <w:rFonts w:ascii="arial" w:hAnsi="arial"/>
+          <w:sz w:val="18"/>
+          <w:szCs w:val="18"/>
+        </w:rPr>
+      </w:r>
+    </w:p>
+    <w:p>
+      <w:pPr>
+        <w:pStyle w:val="Normal"/>
+        <w:bidi w:val="0"/>
+        <w:jc w:val="left"/>
+        <w:rPr>
+          <w:rFonts w:ascii="arial" w:hAnsi="arial"/>
+          <w:b/>
+          <w:b/>
+          <w:bCs/>
+          <w:sz w:val="18"/>
+          <w:szCs w:val="18"/>
+        </w:rPr>
+      </w:pPr>
+      <w:r>
+        <w:rPr>
+          <w:rFonts w:ascii="arial" w:hAnsi="arial"/>
+          <w:b/>
+          <w:bCs/>
+          <w:sz w:val="18"/>
+          <w:szCs w:val="18"/>
+        </w:rPr>
+      </w:r>
+    </w:p>
+    <w:p>
+      <w:pPr>
+        <w:pStyle w:val="Normal"/>
+        <w:bidi w:val="0"/>
+        <w:jc w:val="left"/>
+        <w:rPr>
+          <w:rFonts w:ascii="arial" w:hAnsi="arial"/>
+          <w:b/>
+          <w:b/>
+          <w:bCs/>
+          <w:sz w:val="18"/>
+          <w:szCs w:val="18"/>
+        </w:rPr>
+      </w:pPr>
+      <w:r>
+        <w:rPr>
+          <w:rFonts w:ascii="arial" w:hAnsi="arial"/>
+          <w:b/>
+          <w:bCs/>
+          <w:sz w:val="18"/>
+          <w:szCs w:val="18"/>
+        </w:rPr>
+      </w:r>
+    </w:p>
+    <w:p>
+      <w:pPr>
+        <w:pStyle w:val="Normal"/>
+        <w:bidi w:val="0"/>
+        <w:jc w:val="left"/>
+        <w:rPr>
+          <w:rFonts w:ascii="arial" w:hAnsi="arial"/>
+          <w:b/>
+          <w:b/>
+          <w:bCs/>
+          <w:sz w:val="18"/>
+          <w:szCs w:val="18"/>
+        </w:rPr>
+      </w:pPr>
+      <w:r>
+        <w:rPr>
+          <w:rFonts w:ascii="arial" w:hAnsi="arial"/>
+          <w:b/>
+          <w:bCs/>
+          <w:sz w:val="18"/>
+          <w:szCs w:val="18"/>
+        </w:rPr>
+      </w:r>
+    </w:p>
+    <w:p>
+      <w:pPr>
+        <w:pStyle w:val="Normal"/>
+        <w:bidi w:val="0"/>
+        <w:jc w:val="left"/>
+        <w:rPr>
+          <w:rFonts w:ascii="arial" w:hAnsi="arial"/>
+          <w:b/>
+          <w:b/>
+          <w:bCs/>
+          <w:sz w:val="18"/>
+          <w:szCs w:val="18"/>
+        </w:rPr>
+      </w:pPr>
+      <w:r>
+        <w:rPr>
+          <w:rFonts w:ascii="arial" w:hAnsi="arial"/>
+          <w:b/>
+          <w:bCs/>
+          <w:sz w:val="18"/>
+          <w:szCs w:val="18"/>
         </w:rPr>
       </w:r>
     </w:p>

</xml_diff>